<commit_message>
Many useful edits + study + many things
</commit_message>
<xml_diff>
--- a/Notes/AdvAlgo Quick Summary.docx
+++ b/Notes/AdvAlgo Quick Summary.docx
@@ -3508,6 +3508,7 @@
       </w:pPr>
       <w:r>
         <w:rPr>
+          <w:noProof/>
           <w:lang w:val="en-US"/>
         </w:rPr>
         <w:drawing>
@@ -3618,6 +3619,7 @@
       </w:pPr>
       <w:r>
         <w:rPr>
+          <w:noProof/>
           <w:lang w:val="en-US"/>
         </w:rPr>
         <w:drawing>
@@ -3773,6 +3775,7 @@
       </w:pPr>
       <w:r>
         <w:rPr>
+          <w:noProof/>
           <w:lang w:val="en-US"/>
         </w:rPr>
         <w:drawing>
@@ -3889,6 +3892,7 @@
       </w:pPr>
       <w:r>
         <w:rPr>
+          <w:noProof/>
           <w:lang w:val="en-US"/>
         </w:rPr>
         <w:lastRenderedPageBreak/>
@@ -4291,6 +4295,7 @@
       </w:pPr>
       <w:r>
         <w:rPr>
+          <w:noProof/>
           <w:lang w:val="en-US"/>
         </w:rPr>
         <w:drawing>
@@ -6786,6 +6791,7 @@
       </w:pPr>
       <w:r>
         <w:rPr>
+          <w:noProof/>
           <w:lang w:val="en-US"/>
         </w:rPr>
         <w:drawing>
@@ -8831,6 +8837,155 @@
         </w:rPr>
         <w:t>if this is the case, all you need to show that the ratio is tight is come up with one bad example, which shows it works for all sizes</w:t>
       </w:r>
+    </w:p>
+    <w:p>
+      <w:pPr>
+        <w:spacing w:line="276" w:lineRule="auto"/>
+        <w:rPr>
+          <w:lang w:val="en-US"/>
+        </w:rPr>
+      </w:pPr>
+      <w:r>
+        <w:rPr>
+          <w:lang w:val="en-US"/>
+        </w:rPr>
+        <w:t xml:space="preserve">Specifically, if you have for instance: show the ratio is tight for a 2-approx algorithm, it means, taking for instance Vertex Cover that the ratio is </w:t>
+      </w:r>
+      <w:r>
+        <w:rPr>
+          <w:u w:val="single"/>
+          <w:lang w:val="en-US"/>
+        </w:rPr>
+        <w:t>exactly</w:t>
+      </w:r>
+      <w:r>
+        <w:rPr>
+          <w:lang w:val="en-US"/>
+        </w:rPr>
+        <w:t xml:space="preserve"> 2.</w:t>
+      </w:r>
+    </w:p>
+    <w:p>
+      <w:pPr>
+        <w:spacing w:line="276" w:lineRule="auto"/>
+        <w:rPr>
+          <w:lang w:val="en-US"/>
+        </w:rPr>
+      </w:pPr>
+      <m:oMathPara>
+        <m:oMath>
+          <m:f>
+            <m:fPr>
+              <m:ctrlPr>
+                <w:rPr>
+                  <w:rFonts w:ascii="Cambria Math" w:hAnsi="Cambria Math"/>
+                  <w:i/>
+                  <w:lang w:val="en-US"/>
+                </w:rPr>
+              </m:ctrlPr>
+            </m:fPr>
+            <m:num>
+              <m:d>
+                <m:dPr>
+                  <m:begChr m:val="|"/>
+                  <m:endChr m:val="|"/>
+                  <m:ctrlPr>
+                    <w:rPr>
+                      <w:rFonts w:ascii="Cambria Math" w:hAnsi="Cambria Math"/>
+                      <w:i/>
+                      <w:lang w:val="en-US"/>
+                    </w:rPr>
+                  </m:ctrlPr>
+                </m:dPr>
+                <m:e>
+                  <m:sSup>
+                    <m:sSupPr>
+                      <m:ctrlPr>
+                        <w:rPr>
+                          <w:rFonts w:ascii="Cambria Math" w:hAnsi="Cambria Math"/>
+                          <w:i/>
+                          <w:lang w:val="en-US"/>
+                        </w:rPr>
+                      </m:ctrlPr>
+                    </m:sSupPr>
+                    <m:e>
+                      <m:r>
+                        <w:rPr>
+                          <w:rFonts w:ascii="Cambria Math" w:hAnsi="Cambria Math"/>
+                          <w:lang w:val="en-US"/>
+                        </w:rPr>
+                        <m:t>V</m:t>
+                      </m:r>
+                    </m:e>
+                    <m:sup>
+                      <m:r>
+                        <w:rPr>
+                          <w:rFonts w:ascii="Cambria Math" w:hAnsi="Cambria Math"/>
+                          <w:lang w:val="en-US"/>
+                        </w:rPr>
+                        <m:t>'</m:t>
+                      </m:r>
+                    </m:sup>
+                  </m:sSup>
+                </m:e>
+              </m:d>
+            </m:num>
+            <m:den>
+              <m:d>
+                <m:dPr>
+                  <m:begChr m:val="|"/>
+                  <m:endChr m:val="|"/>
+                  <m:ctrlPr>
+                    <w:rPr>
+                      <w:rFonts w:ascii="Cambria Math" w:hAnsi="Cambria Math"/>
+                      <w:i/>
+                      <w:lang w:val="en-US"/>
+                    </w:rPr>
+                  </m:ctrlPr>
+                </m:dPr>
+                <m:e>
+                  <m:sSup>
+                    <m:sSupPr>
+                      <m:ctrlPr>
+                        <w:rPr>
+                          <w:rFonts w:ascii="Cambria Math" w:hAnsi="Cambria Math"/>
+                          <w:i/>
+                          <w:lang w:val="en-US"/>
+                        </w:rPr>
+                      </m:ctrlPr>
+                    </m:sSupPr>
+                    <m:e>
+                      <m:r>
+                        <w:rPr>
+                          <w:rFonts w:ascii="Cambria Math" w:hAnsi="Cambria Math"/>
+                          <w:lang w:val="en-US"/>
+                        </w:rPr>
+                        <m:t>V</m:t>
+                      </m:r>
+                    </m:e>
+                    <m:sup>
+                      <m:r>
+                        <w:rPr>
+                          <w:rFonts w:ascii="Cambria Math" w:hAnsi="Cambria Math"/>
+                          <w:lang w:val="en-US"/>
+                        </w:rPr>
+                        <m:t>*</m:t>
+                      </m:r>
+                    </m:sup>
+                  </m:sSup>
+                </m:e>
+              </m:d>
+            </m:den>
+          </m:f>
+          <m:r>
+            <w:rPr>
+              <w:rFonts w:ascii="Cambria Math" w:hAnsi="Cambria Math"/>
+              <w:lang w:val="en-US"/>
+            </w:rPr>
+            <m:t>=2</m:t>
+          </m:r>
+        </m:oMath>
+      </m:oMathPara>
     </w:p>
     <w:p>
       <w:pPr>
@@ -20786,10 +20941,12 @@
   <w:rsids>
     <w:rsidRoot w:val="008D0293"/>
     <w:rsid w:val="00073557"/>
+    <w:rsid w:val="000A4D0C"/>
     <w:rsid w:val="000D4134"/>
     <w:rsid w:val="000E55E0"/>
     <w:rsid w:val="0040098A"/>
     <w:rsid w:val="004331DA"/>
+    <w:rsid w:val="0047076B"/>
     <w:rsid w:val="0052453B"/>
     <w:rsid w:val="00633F48"/>
     <w:rsid w:val="00711283"/>
@@ -20797,6 +20954,7 @@
     <w:rsid w:val="009311AC"/>
     <w:rsid w:val="009E630F"/>
     <w:rsid w:val="00BB34F0"/>
+    <w:rsid w:val="00BB4AE1"/>
     <w:rsid w:val="00F53D13"/>
     <w:rsid w:val="00F935C3"/>
   </w:rsids>
@@ -21254,7 +21412,7 @@
     <w:basedOn w:val="Carpredefinitoparagrafo"/>
     <w:uiPriority w:val="99"/>
     <w:semiHidden/>
-    <w:rsid w:val="00F53D13"/>
+    <w:rsid w:val="000A4D0C"/>
     <w:rPr>
       <w:color w:val="666666"/>
     </w:rPr>

</xml_diff>

<commit_message>
Study and much stuff
</commit_message>
<xml_diff>
--- a/Notes/AdvAlgo Quick Summary.docx
+++ b/Notes/AdvAlgo Quick Summary.docx
@@ -8516,7 +8516,13 @@
         <w:rPr>
           <w:lang w:val="en-US"/>
         </w:rPr>
-        <w:t xml:space="preserve"> (given the structure above)</w:t>
+        <w:t xml:space="preserve"> (given the structure above</w:t>
+      </w:r>
+      <w:r>
+        <w:rPr>
+          <w:lang w:val="en-US"/>
+        </w:rPr>
+        <w:t xml:space="preserve"> – example for 2-approx algo, using VC as template for your reasoning)</w:t>
       </w:r>
       <w:r>
         <w:rPr>
@@ -20944,10 +20950,12 @@
     <w:rsid w:val="000A4D0C"/>
     <w:rsid w:val="000D4134"/>
     <w:rsid w:val="000E55E0"/>
+    <w:rsid w:val="00197D7D"/>
     <w:rsid w:val="0040098A"/>
     <w:rsid w:val="004331DA"/>
     <w:rsid w:val="0047076B"/>
     <w:rsid w:val="0052453B"/>
+    <w:rsid w:val="006102F9"/>
     <w:rsid w:val="00633F48"/>
     <w:rsid w:val="00711283"/>
     <w:rsid w:val="008D0293"/>

</xml_diff>